<commit_message>
Agregado el diagrama de pruebas
</commit_message>
<xml_diff>
--- a/Diseño de pruebas.docx
+++ b/Diseño de pruebas.docx
@@ -272,16 +272,7 @@
                       <w:rPr>
                         <w:rFonts w:ascii="Cambria Math" w:hAnsi="Cambria Math"/>
                       </w:rPr>
-                      <m:t>Record</m:t>
-                    </m:r>
-                    <m:r>
-                      <m:rPr>
-                        <m:sty m:val="p"/>
-                      </m:rPr>
-                      <w:rPr>
-                        <w:rFonts w:ascii="Cambria Math" w:hAnsi="Cambria Math"/>
-                      </w:rPr>
-                      <m:t>(</m:t>
+                      <m:t>Record(</m:t>
                     </m:r>
                     <m:r>
                       <w:rPr>
@@ -303,13 +294,7 @@
                   <w:rPr>
                     <w:rFonts w:ascii="Cambria Math" w:hAnsi="Cambria Math"/>
                   </w:rPr>
-                  <m:t>)</m:t>
-                </m:r>
-                <m:r>
-                  <w:rPr>
-                    <w:rFonts w:ascii="Cambria Math" w:hAnsi="Cambria Math"/>
-                  </w:rPr>
-                  <m:t xml:space="preserve">, </m:t>
+                  <m:t xml:space="preserve">), </m:t>
                 </m:r>
                 <m:sSub>
                   <m:sSubPr>
@@ -334,16 +319,7 @@
                       <w:rPr>
                         <w:rFonts w:ascii="Cambria Math" w:hAnsi="Cambria Math"/>
                       </w:rPr>
-                      <m:t>Record</m:t>
-                    </m:r>
-                    <m:r>
-                      <m:rPr>
-                        <m:sty m:val="p"/>
-                      </m:rPr>
-                      <w:rPr>
-                        <w:rFonts w:ascii="Cambria Math" w:hAnsi="Cambria Math"/>
-                      </w:rPr>
-                      <m:t>(</m:t>
+                      <m:t>Record(</m:t>
                     </m:r>
                     <m:r>
                       <w:rPr>
@@ -365,13 +341,7 @@
                   <w:rPr>
                     <w:rFonts w:ascii="Cambria Math" w:hAnsi="Cambria Math"/>
                   </w:rPr>
-                  <m:t>)</m:t>
-                </m:r>
-                <m:r>
-                  <w:rPr>
-                    <w:rFonts w:ascii="Cambria Math" w:hAnsi="Cambria Math"/>
-                  </w:rPr>
-                  <m:t xml:space="preserve">, …, </m:t>
+                  <m:t xml:space="preserve">), …, </m:t>
                 </m:r>
                 <m:sSub>
                   <m:sSubPr>
@@ -396,16 +366,7 @@
                       <w:rPr>
                         <w:rFonts w:ascii="Cambria Math" w:hAnsi="Cambria Math"/>
                       </w:rPr>
-                      <m:t>Record</m:t>
-                    </m:r>
-                    <m:r>
-                      <m:rPr>
-                        <m:sty m:val="p"/>
-                      </m:rPr>
-                      <w:rPr>
-                        <w:rFonts w:ascii="Cambria Math" w:hAnsi="Cambria Math"/>
-                      </w:rPr>
-                      <m:t>(</m:t>
+                      <m:t>Record(</m:t>
                     </m:r>
                     <m:r>
                       <w:rPr>
@@ -427,13 +388,7 @@
                   <w:rPr>
                     <w:rFonts w:ascii="Cambria Math" w:hAnsi="Cambria Math"/>
                   </w:rPr>
-                  <m:t>)</m:t>
-                </m:r>
-                <m:r>
-                  <w:rPr>
-                    <w:rFonts w:ascii="Cambria Math" w:hAnsi="Cambria Math"/>
-                  </w:rPr>
-                  <m:t>}</m:t>
+                  <m:t>)}</m:t>
                 </m:r>
                 <m:r>
                   <m:rPr>
@@ -859,16 +814,7 @@
                       <w:rPr>
                         <w:rFonts w:ascii="Cambria Math" w:hAnsi="Cambria Math"/>
                       </w:rPr>
-                      <m:t>Record</m:t>
-                    </m:r>
-                    <m:r>
-                      <m:rPr>
-                        <m:sty m:val="p"/>
-                      </m:rPr>
-                      <w:rPr>
-                        <w:rFonts w:ascii="Cambria Math" w:hAnsi="Cambria Math"/>
-                      </w:rPr>
-                      <m:t>(</m:t>
+                      <m:t>Record(</m:t>
                     </m:r>
                     <m:r>
                       <w:rPr>
@@ -915,16 +861,7 @@
                       <w:rPr>
                         <w:rFonts w:ascii="Cambria Math" w:hAnsi="Cambria Math"/>
                       </w:rPr>
-                      <m:t>Record</m:t>
-                    </m:r>
-                    <m:r>
-                      <m:rPr>
-                        <m:sty m:val="p"/>
-                      </m:rPr>
-                      <w:rPr>
-                        <w:rFonts w:ascii="Cambria Math" w:hAnsi="Cambria Math"/>
-                      </w:rPr>
-                      <m:t>(</m:t>
+                      <m:t>Record(</m:t>
                     </m:r>
                     <m:r>
                       <w:rPr>
@@ -971,16 +908,7 @@
                       <w:rPr>
                         <w:rFonts w:ascii="Cambria Math" w:hAnsi="Cambria Math"/>
                       </w:rPr>
-                      <m:t>Record</m:t>
-                    </m:r>
-                    <m:r>
-                      <m:rPr>
-                        <m:sty m:val="p"/>
-                      </m:rPr>
-                      <w:rPr>
-                        <w:rFonts w:ascii="Cambria Math" w:hAnsi="Cambria Math"/>
-                      </w:rPr>
-                      <m:t>(</m:t>
+                      <m:t>Record(</m:t>
                     </m:r>
                     <m:r>
                       <w:rPr>
@@ -1111,8 +1039,6 @@
               </w:rPr>
               <w:t>(</w:t>
             </w:r>
-            <w:bookmarkStart w:id="0" w:name="_GoBack"/>
-            <w:bookmarkEnd w:id="0"/>
             <w:proofErr w:type="spellStart"/>
             <w:r>
               <w:rPr>
@@ -1160,6 +1086,645 @@
       </w:tr>
     </w:tbl>
     <w:p/>
+    <w:tbl>
+      <w:tblPr>
+        <w:tblStyle w:val="Tablaconcuadrcula"/>
+        <w:tblW w:w="0" w:type="auto"/>
+        <w:tblLook w:val="04A0" w:firstRow="1" w:lastRow="0" w:firstColumn="1" w:lastColumn="0" w:noHBand="0" w:noVBand="1"/>
+      </w:tblPr>
+      <w:tblGrid>
+        <w:gridCol w:w="2942"/>
+        <w:gridCol w:w="2943"/>
+        <w:gridCol w:w="2943"/>
+      </w:tblGrid>
+      <w:tr>
+        <w:tc>
+          <w:tcPr>
+            <w:tcW w:w="2942" w:type="dxa"/>
+          </w:tcPr>
+          <w:p>
+            <w:pPr>
+              <w:jc w:val="center"/>
+              <w:rPr>
+                <w:b/>
+                <w:bCs/>
+                <w:u w:val="single"/>
+              </w:rPr>
+            </w:pPr>
+            <w:r>
+              <w:rPr>
+                <w:b/>
+                <w:bCs/>
+                <w:u w:val="single"/>
+              </w:rPr>
+              <w:t>NAME:</w:t>
+            </w:r>
+          </w:p>
+        </w:tc>
+        <w:tc>
+          <w:tcPr>
+            <w:tcW w:w="2943" w:type="dxa"/>
+          </w:tcPr>
+          <w:p>
+            <w:pPr>
+              <w:jc w:val="center"/>
+              <w:rPr>
+                <w:b/>
+                <w:bCs/>
+                <w:u w:val="single"/>
+              </w:rPr>
+            </w:pPr>
+            <w:r>
+              <w:rPr>
+                <w:b/>
+                <w:bCs/>
+                <w:u w:val="single"/>
+              </w:rPr>
+              <w:t>CLASS UNDER TEST:</w:t>
+            </w:r>
+          </w:p>
+        </w:tc>
+        <w:tc>
+          <w:tcPr>
+            <w:tcW w:w="2943" w:type="dxa"/>
+          </w:tcPr>
+          <w:p>
+            <w:pPr>
+              <w:jc w:val="center"/>
+              <w:rPr>
+                <w:b/>
+                <w:bCs/>
+                <w:u w:val="single"/>
+              </w:rPr>
+            </w:pPr>
+            <w:r>
+              <w:rPr>
+                <w:b/>
+                <w:bCs/>
+                <w:u w:val="single"/>
+              </w:rPr>
+              <w:t>STAGE:</w:t>
+            </w:r>
+          </w:p>
+        </w:tc>
+      </w:tr>
+      <w:tr>
+        <w:tc>
+          <w:tcPr>
+            <w:tcW w:w="2942" w:type="dxa"/>
+          </w:tcPr>
+          <w:p>
+            <w:pPr>
+              <w:jc w:val="center"/>
+            </w:pPr>
+            <w:r>
+              <w:t>setUpStage1</w:t>
+            </w:r>
+          </w:p>
+        </w:tc>
+        <w:tc>
+          <w:tcPr>
+            <w:tcW w:w="2943" w:type="dxa"/>
+          </w:tcPr>
+          <w:p>
+            <w:pPr>
+              <w:jc w:val="center"/>
+            </w:pPr>
+            <w:proofErr w:type="spellStart"/>
+            <w:r>
+              <w:t>Separator</w:t>
+            </w:r>
+            <w:proofErr w:type="spellEnd"/>
+          </w:p>
+        </w:tc>
+        <w:tc>
+          <w:tcPr>
+            <w:tcW w:w="2943" w:type="dxa"/>
+          </w:tcPr>
+          <w:p>
+            <w:r>
+              <w:rPr>
+                <w:noProof/>
+              </w:rPr>
+              <w:drawing>
+                <wp:inline distT="0" distB="0" distL="0" distR="0" wp14:anchorId="073A7B86" wp14:editId="5307BB3C">
+                  <wp:extent cx="1485138" cy="467360"/>
+                  <wp:effectExtent l="0" t="0" r="1270" b="8890"/>
+                  <wp:docPr id="1" name="Imagen 1"/>
+                  <wp:cNvGraphicFramePr>
+                    <a:graphicFrameLocks xmlns:a="http://schemas.openxmlformats.org/drawingml/2006/main" noChangeAspect="1"/>
+                  </wp:cNvGraphicFramePr>
+                  <a:graphic xmlns:a="http://schemas.openxmlformats.org/drawingml/2006/main">
+                    <a:graphicData uri="http://schemas.openxmlformats.org/drawingml/2006/picture">
+                      <pic:pic xmlns:pic="http://schemas.openxmlformats.org/drawingml/2006/picture">
+                        <pic:nvPicPr>
+                          <pic:cNvPr id="1" name="separator.PNG"/>
+                          <pic:cNvPicPr/>
+                        </pic:nvPicPr>
+                        <pic:blipFill rotWithShape="1">
+                          <a:blip r:embed="rId6">
+                            <a:extLst>
+                              <a:ext uri="{28A0092B-C50C-407E-A947-70E740481C1C}">
+                                <a14:useLocalDpi xmlns:a14="http://schemas.microsoft.com/office/drawing/2010/main" val="0"/>
+                              </a:ext>
+                            </a:extLst>
+                          </a:blip>
+                          <a:srcRect l="-646" t="42990"/>
+                          <a:stretch/>
+                        </pic:blipFill>
+                        <pic:spPr bwMode="auto">
+                          <a:xfrm>
+                            <a:off x="0" y="0"/>
+                            <a:ext cx="1496783" cy="471025"/>
+                          </a:xfrm>
+                          <a:prstGeom prst="rect">
+                            <a:avLst/>
+                          </a:prstGeom>
+                          <a:ln>
+                            <a:noFill/>
+                          </a:ln>
+                          <a:extLst>
+                            <a:ext uri="{53640926-AAD7-44D8-BBD7-CCE9431645EC}">
+                              <a14:shadowObscured xmlns:a14="http://schemas.microsoft.com/office/drawing/2010/main"/>
+                            </a:ext>
+                          </a:extLst>
+                        </pic:spPr>
+                      </pic:pic>
+                    </a:graphicData>
+                  </a:graphic>
+                </wp:inline>
+              </w:drawing>
+            </w:r>
+          </w:p>
+          <w:tbl>
+            <w:tblPr>
+              <w:tblStyle w:val="Tablaconcuadrcula"/>
+              <w:tblW w:w="0" w:type="auto"/>
+              <w:tblLook w:val="04A0" w:firstRow="1" w:lastRow="0" w:firstColumn="1" w:lastColumn="0" w:noHBand="0" w:noVBand="1"/>
+            </w:tblPr>
+            <w:tblGrid>
+              <w:gridCol w:w="1358"/>
+              <w:gridCol w:w="1359"/>
+            </w:tblGrid>
+            <w:tr>
+              <w:tc>
+                <w:tcPr>
+                  <w:tcW w:w="1358" w:type="dxa"/>
+                </w:tcPr>
+                <w:p>
+                  <w:r>
+                    <w:t>11</w:t>
+                  </w:r>
+                </w:p>
+              </w:tc>
+              <w:tc>
+                <w:tcPr>
+                  <w:tcW w:w="1359" w:type="dxa"/>
+                </w:tcPr>
+                <w:p>
+                  <w:r>
+                    <w:t>8</w:t>
+                  </w:r>
+                </w:p>
+              </w:tc>
+            </w:tr>
+            <w:tr>
+              <w:tc>
+                <w:tcPr>
+                  <w:tcW w:w="1358" w:type="dxa"/>
+                </w:tcPr>
+                <w:p>
+                  <w:r>
+                    <w:t>1</w:t>
+                  </w:r>
+                </w:p>
+              </w:tc>
+              <w:tc>
+                <w:tcPr>
+                  <w:tcW w:w="1359" w:type="dxa"/>
+                </w:tcPr>
+                <w:p>
+                  <w:r>
+                    <w:t xml:space="preserve">1 </w:t>
+                  </w:r>
+                </w:p>
+              </w:tc>
+            </w:tr>
+            <w:tr>
+              <w:tc>
+                <w:tcPr>
+                  <w:tcW w:w="1358" w:type="dxa"/>
+                </w:tcPr>
+                <w:p>
+                  <w:r>
+                    <w:t>3</w:t>
+                  </w:r>
+                </w:p>
+              </w:tc>
+              <w:tc>
+                <w:tcPr>
+                  <w:tcW w:w="1359" w:type="dxa"/>
+                </w:tcPr>
+                <w:p>
+                  <w:r>
+                    <w:t>2</w:t>
+                  </w:r>
+                </w:p>
+              </w:tc>
+            </w:tr>
+            <w:tr>
+              <w:tc>
+                <w:tcPr>
+                  <w:tcW w:w="1358" w:type="dxa"/>
+                </w:tcPr>
+                <w:p>
+                  <w:r>
+                    <w:t>9</w:t>
+                  </w:r>
+                </w:p>
+              </w:tc>
+              <w:tc>
+                <w:tcPr>
+                  <w:tcW w:w="1359" w:type="dxa"/>
+                </w:tcPr>
+                <w:p>
+                  <w:r>
+                    <w:t>7</w:t>
+                  </w:r>
+                </w:p>
+              </w:tc>
+            </w:tr>
+            <w:tr>
+              <w:tc>
+                <w:tcPr>
+                  <w:tcW w:w="1358" w:type="dxa"/>
+                </w:tcPr>
+                <w:p>
+                  <w:r>
+                    <w:t>4</w:t>
+                  </w:r>
+                </w:p>
+              </w:tc>
+              <w:tc>
+                <w:tcPr>
+                  <w:tcW w:w="1359" w:type="dxa"/>
+                </w:tcPr>
+                <w:p>
+                  <w:r>
+                    <w:t>4</w:t>
+                  </w:r>
+                </w:p>
+              </w:tc>
+            </w:tr>
+            <w:tr>
+              <w:tc>
+                <w:tcPr>
+                  <w:tcW w:w="1358" w:type="dxa"/>
+                </w:tcPr>
+                <w:p>
+                  <w:r>
+                    <w:t>6</w:t>
+                  </w:r>
+                </w:p>
+              </w:tc>
+              <w:tc>
+                <w:tcPr>
+                  <w:tcW w:w="1359" w:type="dxa"/>
+                </w:tcPr>
+                <w:p>
+                  <w:r>
+                    <w:t>4</w:t>
+                  </w:r>
+                </w:p>
+              </w:tc>
+            </w:tr>
+            <w:tr>
+              <w:tc>
+                <w:tcPr>
+                  <w:tcW w:w="1358" w:type="dxa"/>
+                </w:tcPr>
+                <w:p>
+                  <w:r>
+                    <w:t>14</w:t>
+                  </w:r>
+                </w:p>
+              </w:tc>
+              <w:tc>
+                <w:tcPr>
+                  <w:tcW w:w="1359" w:type="dxa"/>
+                </w:tcPr>
+                <w:p>
+                  <w:r>
+                    <w:t>9</w:t>
+                  </w:r>
+                </w:p>
+              </w:tc>
+            </w:tr>
+            <w:tr>
+              <w:tc>
+                <w:tcPr>
+                  <w:tcW w:w="1358" w:type="dxa"/>
+                </w:tcPr>
+                <w:p>
+                  <w:r>
+                    <w:t>8</w:t>
+                  </w:r>
+                </w:p>
+              </w:tc>
+              <w:tc>
+                <w:tcPr>
+                  <w:tcW w:w="1359" w:type="dxa"/>
+                </w:tcPr>
+                <w:p>
+                  <w:r>
+                    <w:t>5</w:t>
+                  </w:r>
+                </w:p>
+              </w:tc>
+            </w:tr>
+          </w:tbl>
+          <w:p/>
+        </w:tc>
+      </w:tr>
+      <w:tr>
+        <w:tc>
+          <w:tcPr>
+            <w:tcW w:w="2942" w:type="dxa"/>
+          </w:tcPr>
+          <w:p>
+            <w:r>
+              <w:t>setUpStage1</w:t>
+            </w:r>
+          </w:p>
+        </w:tc>
+        <w:tc>
+          <w:tcPr>
+            <w:tcW w:w="2943" w:type="dxa"/>
+          </w:tcPr>
+          <w:p>
+            <w:pPr>
+              <w:jc w:val="center"/>
+            </w:pPr>
+            <w:proofErr w:type="spellStart"/>
+            <w:r>
+              <w:t>Separator</w:t>
+            </w:r>
+            <w:proofErr w:type="spellEnd"/>
+          </w:p>
+        </w:tc>
+        <w:tc>
+          <w:tcPr>
+            <w:tcW w:w="2943" w:type="dxa"/>
+          </w:tcPr>
+          <w:p>
+            <w:r>
+              <w:rPr>
+                <w:noProof/>
+              </w:rPr>
+              <w:drawing>
+                <wp:inline distT="0" distB="0" distL="0" distR="0" wp14:anchorId="5E17D2DF" wp14:editId="5301A926">
+                  <wp:extent cx="1485138" cy="467360"/>
+                  <wp:effectExtent l="0" t="0" r="1270" b="8890"/>
+                  <wp:docPr id="3" name="Imagen 3"/>
+                  <wp:cNvGraphicFramePr>
+                    <a:graphicFrameLocks xmlns:a="http://schemas.openxmlformats.org/drawingml/2006/main" noChangeAspect="1"/>
+                  </wp:cNvGraphicFramePr>
+                  <a:graphic xmlns:a="http://schemas.openxmlformats.org/drawingml/2006/main">
+                    <a:graphicData uri="http://schemas.openxmlformats.org/drawingml/2006/picture">
+                      <pic:pic xmlns:pic="http://schemas.openxmlformats.org/drawingml/2006/picture">
+                        <pic:nvPicPr>
+                          <pic:cNvPr id="1" name="separator.PNG"/>
+                          <pic:cNvPicPr/>
+                        </pic:nvPicPr>
+                        <pic:blipFill rotWithShape="1">
+                          <a:blip r:embed="rId6">
+                            <a:extLst>
+                              <a:ext uri="{28A0092B-C50C-407E-A947-70E740481C1C}">
+                                <a14:useLocalDpi xmlns:a14="http://schemas.microsoft.com/office/drawing/2010/main" val="0"/>
+                              </a:ext>
+                            </a:extLst>
+                          </a:blip>
+                          <a:srcRect l="-646" t="42990"/>
+                          <a:stretch/>
+                        </pic:blipFill>
+                        <pic:spPr bwMode="auto">
+                          <a:xfrm>
+                            <a:off x="0" y="0"/>
+                            <a:ext cx="1496783" cy="471025"/>
+                          </a:xfrm>
+                          <a:prstGeom prst="rect">
+                            <a:avLst/>
+                          </a:prstGeom>
+                          <a:ln>
+                            <a:noFill/>
+                          </a:ln>
+                          <a:extLst>
+                            <a:ext uri="{53640926-AAD7-44D8-BBD7-CCE9431645EC}">
+                              <a14:shadowObscured xmlns:a14="http://schemas.microsoft.com/office/drawing/2010/main"/>
+                            </a:ext>
+                          </a:extLst>
+                        </pic:spPr>
+                      </pic:pic>
+                    </a:graphicData>
+                  </a:graphic>
+                </wp:inline>
+              </w:drawing>
+            </w:r>
+          </w:p>
+          <w:tbl>
+            <w:tblPr>
+              <w:tblStyle w:val="Tablaconcuadrcula"/>
+              <w:tblW w:w="0" w:type="auto"/>
+              <w:tblLook w:val="04A0" w:firstRow="1" w:lastRow="0" w:firstColumn="1" w:lastColumn="0" w:noHBand="0" w:noVBand="1"/>
+            </w:tblPr>
+            <w:tblGrid>
+              <w:gridCol w:w="1358"/>
+              <w:gridCol w:w="1359"/>
+            </w:tblGrid>
+            <w:tr>
+              <w:tc>
+                <w:tcPr>
+                  <w:tcW w:w="1358" w:type="dxa"/>
+                </w:tcPr>
+                <w:p>
+                  <w:r>
+                    <w:t>11</w:t>
+                  </w:r>
+                </w:p>
+              </w:tc>
+              <w:tc>
+                <w:tcPr>
+                  <w:tcW w:w="1359" w:type="dxa"/>
+                </w:tcPr>
+                <w:p>
+                  <w:r>
+                    <w:t>8</w:t>
+                  </w:r>
+                </w:p>
+              </w:tc>
+            </w:tr>
+            <w:tr>
+              <w:tc>
+                <w:tcPr>
+                  <w:tcW w:w="1358" w:type="dxa"/>
+                </w:tcPr>
+                <w:p>
+                  <w:r>
+                    <w:t>1</w:t>
+                  </w:r>
+                </w:p>
+              </w:tc>
+              <w:tc>
+                <w:tcPr>
+                  <w:tcW w:w="1359" w:type="dxa"/>
+                </w:tcPr>
+                <w:p>
+                  <w:r>
+                    <w:t xml:space="preserve">1 </w:t>
+                  </w:r>
+                </w:p>
+              </w:tc>
+            </w:tr>
+            <w:tr>
+              <w:tc>
+                <w:tcPr>
+                  <w:tcW w:w="1358" w:type="dxa"/>
+                </w:tcPr>
+                <w:p>
+                  <w:r>
+                    <w:t>3</w:t>
+                  </w:r>
+                </w:p>
+              </w:tc>
+              <w:tc>
+                <w:tcPr>
+                  <w:tcW w:w="1359" w:type="dxa"/>
+                </w:tcPr>
+                <w:p>
+                  <w:r>
+                    <w:t>2</w:t>
+                  </w:r>
+                </w:p>
+              </w:tc>
+            </w:tr>
+            <w:tr>
+              <w:tc>
+                <w:tcPr>
+                  <w:tcW w:w="1358" w:type="dxa"/>
+                </w:tcPr>
+                <w:p>
+                  <w:r>
+                    <w:t>9</w:t>
+                  </w:r>
+                </w:p>
+              </w:tc>
+              <w:tc>
+                <w:tcPr>
+                  <w:tcW w:w="1359" w:type="dxa"/>
+                </w:tcPr>
+                <w:p>
+                  <w:r>
+                    <w:t>7</w:t>
+                  </w:r>
+                </w:p>
+              </w:tc>
+            </w:tr>
+            <w:tr>
+              <w:tc>
+                <w:tcPr>
+                  <w:tcW w:w="1358" w:type="dxa"/>
+                </w:tcPr>
+                <w:p>
+                  <w:r>
+                    <w:lastRenderedPageBreak/>
+                    <w:t>4</w:t>
+                  </w:r>
+                </w:p>
+              </w:tc>
+              <w:tc>
+                <w:tcPr>
+                  <w:tcW w:w="1359" w:type="dxa"/>
+                </w:tcPr>
+                <w:p>
+                  <w:r>
+                    <w:t>4</w:t>
+                  </w:r>
+                </w:p>
+              </w:tc>
+            </w:tr>
+            <w:tr>
+              <w:tc>
+                <w:tcPr>
+                  <w:tcW w:w="1358" w:type="dxa"/>
+                </w:tcPr>
+                <w:p>
+                  <w:r>
+                    <w:t>6</w:t>
+                  </w:r>
+                </w:p>
+              </w:tc>
+              <w:tc>
+                <w:tcPr>
+                  <w:tcW w:w="1359" w:type="dxa"/>
+                </w:tcPr>
+                <w:p>
+                  <w:r>
+                    <w:t>4</w:t>
+                  </w:r>
+                </w:p>
+              </w:tc>
+            </w:tr>
+            <w:tr>
+              <w:tc>
+                <w:tcPr>
+                  <w:tcW w:w="1358" w:type="dxa"/>
+                </w:tcPr>
+                <w:p>
+                  <w:r>
+                    <w:t>14</w:t>
+                  </w:r>
+                </w:p>
+              </w:tc>
+              <w:tc>
+                <w:tcPr>
+                  <w:tcW w:w="1359" w:type="dxa"/>
+                </w:tcPr>
+                <w:p>
+                  <w:r>
+                    <w:t>9</w:t>
+                  </w:r>
+                </w:p>
+              </w:tc>
+            </w:tr>
+            <w:tr>
+              <w:tc>
+                <w:tcPr>
+                  <w:tcW w:w="1358" w:type="dxa"/>
+                </w:tcPr>
+                <w:p>
+                  <w:r>
+                    <w:t>8</w:t>
+                  </w:r>
+                </w:p>
+              </w:tc>
+              <w:tc>
+                <w:tcPr>
+                  <w:tcW w:w="1359" w:type="dxa"/>
+                </w:tcPr>
+                <w:p>
+                  <w:r>
+                    <w:t>5</w:t>
+                  </w:r>
+                </w:p>
+              </w:tc>
+            </w:tr>
+          </w:tbl>
+          <w:p/>
+        </w:tc>
+        <w:bookmarkStart w:id="0" w:name="_GoBack"/>
+        <w:bookmarkEnd w:id="0"/>
+      </w:tr>
+    </w:tbl>
     <w:p/>
     <w:sectPr>
       <w:pgSz w:w="12240" w:h="15840"/>
@@ -1386,8 +1951,11 @@
     <w:lsdException w:name="Table 3D effects 3" w:semiHidden="1" w:unhideWhenUsed="1"/>
     <w:lsdException w:name="Table Contemporary" w:semiHidden="1" w:unhideWhenUsed="1"/>
     <w:lsdException w:name="Table Elegant" w:semiHidden="1" w:unhideWhenUsed="1"/>
+    <w:lsdException w:name="Table Professional" w:semiHidden="1" w:unhideWhenUsed="1"/>
     <w:lsdException w:name="Table Subtle 1" w:semiHidden="1" w:unhideWhenUsed="1"/>
     <w:lsdException w:name="Table Subtle 2" w:semiHidden="1" w:unhideWhenUsed="1"/>
+    <w:lsdException w:name="Table Web 1" w:semiHidden="1" w:unhideWhenUsed="1"/>
+    <w:lsdException w:name="Table Web 2" w:semiHidden="1" w:unhideWhenUsed="1"/>
     <w:lsdException w:name="Table Web 3" w:semiHidden="1" w:unhideWhenUsed="1"/>
     <w:lsdException w:name="Balloon Text" w:semiHidden="1" w:unhideWhenUsed="1"/>
     <w:lsdException w:name="Table Grid" w:uiPriority="39"/>
@@ -1621,7 +2189,6 @@
   <w:style w:type="character" w:default="1" w:styleId="Fuentedeprrafopredeter">
     <w:name w:val="Default Paragraph Font"/>
     <w:uiPriority w:val="1"/>
-    <w:semiHidden/>
     <w:unhideWhenUsed/>
   </w:style>
   <w:style w:type="table" w:default="1" w:styleId="Tablanormal">

</xml_diff>